<commit_message>
Additional Completed UAT scripts
</commit_message>
<xml_diff>
--- a/Documentation/Test Scripts/Completed tests - Brodie/UAT Script - View Organisational Requirements - Brodie Osborn TESTING.docx
+++ b/Documentation/Test Scripts/Completed tests - Brodie/UAT Script - View Organisational Requirements - Brodie Osborn TESTING.docx
@@ -13,10 +13,21 @@
         <w:t>1</w:t>
       </w:r>
       <w:r>
+        <w:t>8</w:t>
+      </w:r>
+      <w:r>
         <w:t xml:space="preserve">: </w:t>
       </w:r>
       <w:r>
-        <w:t>View Organizational Requirements</w:t>
+        <w:t xml:space="preserve">View </w:t>
+      </w:r>
+      <w:proofErr w:type="spellStart"/>
+      <w:r>
+        <w:t>Organisational</w:t>
+      </w:r>
+      <w:proofErr w:type="spellEnd"/>
+      <w:r>
+        <w:t xml:space="preserve"> Requirements</w:t>
       </w:r>
     </w:p>
     <w:p>
@@ -34,7 +45,10 @@
         <w:pStyle w:val="ListBullet"/>
       </w:pPr>
       <w:r>
-        <w:t>View upcoming requirements needed for the organization based on a requested date</w:t>
+        <w:t xml:space="preserve">All functionality relating to </w:t>
+      </w:r>
+      <w:r>
+        <w:t>a user viewing organizational requirements</w:t>
       </w:r>
     </w:p>
     <w:p>
@@ -120,7 +134,16 @@
           </w:tcPr>
           <w:p>
             <w:r>
-              <w:t>25/08</w:t>
+              <w:t>20</w:t>
+            </w:r>
+            <w:r>
+              <w:t>/</w:t>
+            </w:r>
+            <w:r>
+              <w:t>0</w:t>
+            </w:r>
+            <w:r>
+              <w:t>9</w:t>
             </w:r>
             <w:r>
               <w:t>/20</w:t>
@@ -136,7 +159,7 @@
           </w:tcPr>
           <w:p>
             <w:r>
-              <w:t>Aaron Brody</w:t>
+              <w:t>Brodie Osborn</w:t>
             </w:r>
           </w:p>
         </w:tc>
@@ -174,26 +197,24 @@
         <w:pStyle w:val="ListBullet"/>
       </w:pPr>
       <w:r>
-        <w:t>1.1 Default organizational requirements view</w:t>
-      </w:r>
-    </w:p>
-    <w:p>
-      <w:pPr>
-        <w:pStyle w:val="ListBullet"/>
-      </w:pPr>
-      <w:r>
-        <w:t>1.2 Custom scoping and viewing requirements</w:t>
-      </w:r>
-    </w:p>
-    <w:p>
-      <w:pPr>
-        <w:pStyle w:val="ListBullet"/>
-      </w:pPr>
-      <w:r>
-        <w:t xml:space="preserve">1.3 </w:t>
-      </w:r>
-      <w:r>
-        <w:t>Resource is able to be allocated through this view</w:t>
+        <w:t>1</w:t>
+      </w:r>
+      <w:r>
+        <w:t>8</w:t>
+      </w:r>
+      <w:r>
+        <w:t xml:space="preserve">.1 </w:t>
+      </w:r>
+      <w:r>
+        <w:t xml:space="preserve">View </w:t>
+      </w:r>
+      <w:proofErr w:type="spellStart"/>
+      <w:r>
+        <w:t>Organisational</w:t>
+      </w:r>
+      <w:proofErr w:type="spellEnd"/>
+      <w:r>
+        <w:t xml:space="preserve"> Requirements</w:t>
       </w:r>
     </w:p>
     <w:p>
@@ -213,7 +234,15 @@
         </w:numPr>
       </w:pPr>
       <w:r>
-        <w:t>View Organizational requirements</w:t>
+        <w:t xml:space="preserve">View </w:t>
+      </w:r>
+      <w:proofErr w:type="spellStart"/>
+      <w:r>
+        <w:t>Organisational</w:t>
+      </w:r>
+      <w:proofErr w:type="spellEnd"/>
+      <w:r>
+        <w:t xml:space="preserve"> Requirements</w:t>
       </w:r>
     </w:p>
     <w:p>
@@ -238,44 +267,34 @@
         <w:pStyle w:val="ListBullet"/>
       </w:pPr>
       <w:r>
-        <w:t>Any project containing an unassigned resource for the selected period will be displayed.</w:t>
+        <w:t xml:space="preserve">Ensure that </w:t>
+      </w:r>
+      <w:r>
+        <w:t>users can view the current organizational requirements</w:t>
       </w:r>
     </w:p>
     <w:p>
       <w:pPr>
-        <w:pStyle w:val="ListBullet"/>
-      </w:pPr>
-      <w:r>
-        <w:t>Allow the company to view unfulfilled requirements easily</w:t>
+        <w:pStyle w:val="Heading2"/>
+      </w:pPr>
+      <w:bookmarkStart w:id="3" w:name="_Toc43786490"/>
+      <w:r>
+        <w:t>User Groups</w:t>
       </w:r>
     </w:p>
     <w:p>
       <w:pPr>
-        <w:pStyle w:val="Heading2"/>
-      </w:pPr>
-      <w:bookmarkStart w:id="3" w:name="_Toc43786490"/>
-      <w:r>
-        <w:t>User Groups</w:t>
+        <w:pStyle w:val="ListBullet"/>
+      </w:pPr>
+      <w:r>
+        <w:t>A</w:t>
+      </w:r>
+      <w:r>
+        <w:t>ll users</w:t>
       </w:r>
     </w:p>
     <w:p>
       <w:pPr>
-        <w:pStyle w:val="ListBullet"/>
-      </w:pPr>
-      <w:r>
-        <w:t>Project Manager</w:t>
-      </w:r>
-    </w:p>
-    <w:p>
-      <w:pPr>
-        <w:pStyle w:val="ListBullet"/>
-      </w:pPr>
-      <w:r>
-        <w:t>Resource</w:t>
-      </w:r>
-    </w:p>
-    <w:p>
-      <w:pPr>
         <w:pStyle w:val="Heading2"/>
       </w:pPr>
       <w:r>
@@ -287,13 +306,27 @@
         <w:t xml:space="preserve">Script </w:t>
       </w:r>
       <w:r>
-        <w:t>1.1</w:t>
+        <w:t>1</w:t>
+      </w:r>
+      <w:r>
+        <w:t>8</w:t>
+      </w:r>
+      <w:r>
+        <w:t>.1</w:t>
       </w:r>
       <w:r>
         <w:t xml:space="preserve">: </w:t>
       </w:r>
       <w:r>
-        <w:t>Default organizational requirements view</w:t>
+        <w:t xml:space="preserve">View </w:t>
+      </w:r>
+      <w:proofErr w:type="spellStart"/>
+      <w:r>
+        <w:t>Organisational</w:t>
+      </w:r>
+      <w:proofErr w:type="spellEnd"/>
+      <w:r>
+        <w:t xml:space="preserve"> Requirements</w:t>
       </w:r>
     </w:p>
     <w:p>
@@ -311,11 +344,21 @@
         <w:pStyle w:val="ListBullet"/>
       </w:pPr>
       <w:bookmarkStart w:id="5" w:name="_Toc43786492"/>
-      <w:r>
-        <w:t xml:space="preserve">A Project Manager is able to </w:t>
-      </w:r>
-      <w:r>
-        <w:t>identify which project requirements have not been fulfilled and allocate a resource if required.</w:t>
+      <w:proofErr w:type="gramStart"/>
+      <w:r>
+        <w:t>A</w:t>
+      </w:r>
+      <w:bookmarkStart w:id="6" w:name="_GoBack"/>
+      <w:bookmarkEnd w:id="6"/>
+      <w:r>
+        <w:t>n</w:t>
+      </w:r>
+      <w:proofErr w:type="gramEnd"/>
+      <w:r>
+        <w:t xml:space="preserve"> </w:t>
+      </w:r>
+      <w:r>
+        <w:t>user can view organizational requirements</w:t>
       </w:r>
     </w:p>
     <w:p>
@@ -337,79 +380,53 @@
         <w:pStyle w:val="ListBullet"/>
       </w:pPr>
       <w:r>
-        <w:t>The default view contains projects with requirements that are not fulfilled only for the next month.</w:t>
+        <w:t xml:space="preserve">Ensure that </w:t>
+      </w:r>
+      <w:r>
+        <w:t>users can view the current organizational requirements</w:t>
       </w:r>
     </w:p>
     <w:p>
       <w:pPr>
         <w:pStyle w:val="Heading3"/>
       </w:pPr>
-      <w:bookmarkStart w:id="6" w:name="_Toc43786493"/>
+      <w:bookmarkStart w:id="7" w:name="_Toc43786493"/>
       <w:r>
         <w:t>Setup</w:t>
       </w:r>
-      <w:bookmarkEnd w:id="6"/>
+      <w:bookmarkEnd w:id="7"/>
     </w:p>
     <w:p>
       <w:pPr>
         <w:pStyle w:val="ListBullet"/>
       </w:pPr>
       <w:r>
-        <w:t>A project named “Next month”</w:t>
-      </w:r>
-      <w:r>
-        <w:t xml:space="preserve"> must exist with a</w:t>
-      </w:r>
-      <w:r>
-        <w:t>n unfulfilled</w:t>
-      </w:r>
-      <w:r>
-        <w:t xml:space="preserve"> requirement </w:t>
-      </w:r>
-      <w:r>
-        <w:t xml:space="preserve">during the next month </w:t>
-      </w:r>
-      <w:r>
-        <w:t>15/06 to 15/07</w:t>
+        <w:t>A</w:t>
+      </w:r>
+      <w:r>
+        <w:t xml:space="preserve"> </w:t>
+      </w:r>
+      <w:bookmarkStart w:id="8" w:name="_Toc43786494"/>
+      <w:r>
+        <w:t>user must be signed in and viewing the main page</w:t>
       </w:r>
     </w:p>
     <w:p>
       <w:pPr>
-        <w:pStyle w:val="ListBullet"/>
-        <w:numPr>
-          <w:ilvl w:val="0"/>
-          <w:numId w:val="0"/>
-        </w:numPr>
-      </w:pPr>
+        <w:pStyle w:val="Heading3"/>
+      </w:pPr>
+      <w:r>
+        <w:t>Teardown</w:t>
+      </w:r>
     </w:p>
     <w:p>
       <w:pPr>
         <w:pStyle w:val="Heading3"/>
       </w:pPr>
-      <w:bookmarkStart w:id="7" w:name="_Toc43786494"/>
-      <w:r>
-        <w:t>Teardown</w:t>
-      </w:r>
-    </w:p>
-    <w:p>
-      <w:pPr>
-        <w:numPr>
-          <w:ilvl w:val="0"/>
-          <w:numId w:val="31"/>
-        </w:numPr>
-      </w:pPr>
-      <w:r>
-        <w:t>Delete the “Next Month” project</w:t>
-      </w:r>
-    </w:p>
-    <w:p>
-      <w:pPr>
-        <w:pStyle w:val="Heading3"/>
-      </w:pPr>
       <w:r>
         <w:t>Script Steps</w:t>
       </w:r>
-      <w:bookmarkEnd w:id="7"/>
+      <w:bookmarkEnd w:id="8"/>
     </w:p>
     <w:tbl>
       <w:tblPr>
@@ -428,8 +445,8 @@
       <w:tblGrid>
         <w:gridCol w:w="738"/>
         <w:gridCol w:w="3416"/>
-        <w:gridCol w:w="3795"/>
-        <w:gridCol w:w="759"/>
+        <w:gridCol w:w="3068"/>
+        <w:gridCol w:w="1486"/>
       </w:tblGrid>
       <w:tr>
         <w:trPr>
@@ -485,7 +502,7 @@
         </w:tc>
         <w:tc>
           <w:tcPr>
-            <w:tcW w:w="3795" w:type="dxa"/>
+            <w:tcW w:w="3068" w:type="dxa"/>
             <w:shd w:val="solid" w:color="000080" w:fill="FFFFFF"/>
           </w:tcPr>
           <w:p>
@@ -509,7 +526,7 @@
         </w:tc>
         <w:tc>
           <w:tcPr>
-            <w:tcW w:w="759" w:type="dxa"/>
+            <w:tcW w:w="1486" w:type="dxa"/>
             <w:shd w:val="solid" w:color="000080" w:fill="FFFFFF"/>
           </w:tcPr>
           <w:p>
@@ -549,87 +566,51 @@
           </w:tcPr>
           <w:p>
             <w:r>
-              <w:t>Click “</w:t>
+              <w:t xml:space="preserve">Click </w:t>
             </w:r>
             <w:r>
-              <w:t>View Projects</w:t>
+              <w:t>the “</w:t>
             </w:r>
+            <w:proofErr w:type="spellStart"/>
             <w:r>
-              <w:t>” Button</w:t>
+              <w:t>Organisational</w:t>
             </w:r>
+            <w:proofErr w:type="spellEnd"/>
             <w:r>
-              <w:t xml:space="preserve"> on the navigation bar</w:t>
+              <w:t xml:space="preserve"> Requirements” link at the top of the page</w:t>
             </w:r>
           </w:p>
         </w:tc>
         <w:tc>
           <w:tcPr>
-            <w:tcW w:w="3795" w:type="dxa"/>
+            <w:tcW w:w="3068" w:type="dxa"/>
           </w:tcPr>
           <w:p>
             <w:r>
-              <w:t>Open</w:t>
+              <w:t xml:space="preserve">Display the </w:t>
             </w:r>
+            <w:proofErr w:type="spellStart"/>
             <w:r>
-              <w:t>s</w:t>
+              <w:t>Organisational</w:t>
             </w:r>
+            <w:proofErr w:type="spellEnd"/>
             <w:r>
-              <w:t xml:space="preserve"> </w:t>
-            </w:r>
-            <w:r>
-              <w:t xml:space="preserve">View </w:t>
-            </w:r>
-            <w:r>
-              <w:t>Projects Page</w:t>
-            </w:r>
-            <w:r>
-              <w:t>, loads containing the Next Month project</w:t>
+              <w:t xml:space="preserve"> Requirements page</w:t>
             </w:r>
           </w:p>
         </w:tc>
         <w:tc>
           <w:tcPr>
-            <w:tcW w:w="759" w:type="dxa"/>
+            <w:tcW w:w="1486" w:type="dxa"/>
           </w:tcPr>
           <w:p>
             <w:r>
               <w:t>PASS</w:t>
             </w:r>
-          </w:p>
-        </w:tc>
-      </w:tr>
-      <w:tr>
-        <w:tc>
-          <w:tcPr>
-            <w:tcW w:w="738" w:type="dxa"/>
-          </w:tcPr>
-          <w:p>
             <w:r>
-              <w:t>2</w:t>
+              <w:t xml:space="preserve"> (see screenshot 1</w:t>
             </w:r>
           </w:p>
-        </w:tc>
-        <w:tc>
-          <w:tcPr>
-            <w:tcW w:w="3416" w:type="dxa"/>
-          </w:tcPr>
-          <w:p>
-            <w:r>
-              <w:t>Take screenshot and add results below test execution area</w:t>
-            </w:r>
-          </w:p>
-        </w:tc>
-        <w:tc>
-          <w:tcPr>
-            <w:tcW w:w="3795" w:type="dxa"/>
-          </w:tcPr>
-          <w:p/>
-        </w:tc>
-        <w:tc>
-          <w:tcPr>
-            <w:tcW w:w="759" w:type="dxa"/>
-          </w:tcPr>
-          <w:p/>
         </w:tc>
       </w:tr>
     </w:tbl>
@@ -716,7 +697,7 @@
           </w:tcPr>
           <w:p>
             <w:r>
-              <w:t>08/09/2019</w:t>
+              <w:t>23/09/2019</w:t>
             </w:r>
           </w:p>
         </w:tc>
@@ -756,7 +737,7 @@
           </w:tcPr>
           <w:p>
             <w:r>
-              <w:t>Test Completed</w:t>
+              <w:t>Complete</w:t>
             </w:r>
           </w:p>
         </w:tc>
@@ -772,15 +753,30 @@
       </w:r>
     </w:p>
     <w:p>
-      <w:r>
+      <w:pPr>
+        <w:spacing w:before="0"/>
+        <w:rPr>
+          <w:b/>
+        </w:rPr>
+      </w:pPr>
+      <w:r>
+        <w:rPr>
+          <w:b/>
+        </w:rPr>
         <w:lastRenderedPageBreak/>
-        <w:t>Add screenshot here:</w:t>
+        <w:t>Screenshot 1</w:t>
       </w:r>
     </w:p>
-    <w:p/>
     <w:p>
-      <w:r>
+      <w:pPr>
+        <w:spacing w:before="0"/>
         <w:rPr>
+          <w:b/>
+        </w:rPr>
+      </w:pPr>
+      <w:r>
+        <w:rPr>
+          <w:b/>
           <w:noProof/>
         </w:rPr>
         <w:drawing>
@@ -795,7 +791,7 @@
               <a:graphicData uri="http://schemas.openxmlformats.org/drawingml/2006/picture">
                 <pic:pic xmlns:pic="http://schemas.openxmlformats.org/drawingml/2006/picture">
                   <pic:nvPicPr>
-                    <pic:cNvPr id="1" name="uat13.PNG"/>
+                    <pic:cNvPr id="1" name="uat22.PNG"/>
                     <pic:cNvPicPr/>
                   </pic:nvPicPr>
                   <pic:blipFill>
@@ -825,1257 +821,12 @@
           </wp:inline>
         </w:drawing>
       </w:r>
-      <w:r>
-        <w:br w:type="page"/>
-      </w:r>
-    </w:p>
-    <w:p>
-      <w:pPr>
-        <w:pStyle w:val="Heading2"/>
-      </w:pPr>
-      <w:r>
-        <w:lastRenderedPageBreak/>
-        <w:t xml:space="preserve">Script 1.2: </w:t>
-      </w:r>
-      <w:r>
-        <w:t>Custom scoping and viewing requirements</w:t>
-      </w:r>
-    </w:p>
-    <w:p>
-      <w:pPr>
-        <w:pStyle w:val="Heading3"/>
-      </w:pPr>
-      <w:r>
-        <w:t>Script Description</w:t>
-      </w:r>
-    </w:p>
-    <w:p>
-      <w:pPr>
-        <w:pStyle w:val="ListBullet"/>
-      </w:pPr>
-      <w:r>
-        <w:t>A Project Manager is able to alter the search requirements and see the requirements for a specified period</w:t>
-      </w:r>
-    </w:p>
-    <w:p>
-      <w:pPr>
-        <w:pStyle w:val="Heading3"/>
-      </w:pPr>
-      <w:r>
-        <w:t>Testing Requirements</w:t>
-      </w:r>
-    </w:p>
-    <w:p>
-      <w:r>
-        <w:t>This test script covers the following specific testing requirements:</w:t>
-      </w:r>
-    </w:p>
-    <w:p>
-      <w:pPr>
-        <w:pStyle w:val="ListBullet"/>
-      </w:pPr>
-      <w:r>
-        <w:t>Allow a project manager to see the types of resources that will be needed for a specified time period</w:t>
-      </w:r>
-    </w:p>
-    <w:p>
-      <w:pPr>
-        <w:pStyle w:val="Heading3"/>
-      </w:pPr>
-      <w:r>
-        <w:t>Setup</w:t>
-      </w:r>
-    </w:p>
-    <w:p>
-      <w:pPr>
-        <w:pStyle w:val="ListBullet"/>
-      </w:pPr>
-      <w:r>
-        <w:t>“test project Extended Timeframe” must be created with a resource requirement between 01/Nov/2021 and 30/Nov/2021</w:t>
-      </w:r>
-    </w:p>
-    <w:p>
-      <w:pPr>
-        <w:pStyle w:val="Heading3"/>
-      </w:pPr>
-      <w:r>
-        <w:t>Teardown</w:t>
-      </w:r>
-    </w:p>
-    <w:p>
-      <w:pPr>
-        <w:numPr>
-          <w:ilvl w:val="0"/>
-          <w:numId w:val="31"/>
-        </w:numPr>
-      </w:pPr>
-      <w:r>
-        <w:t>N/A</w:t>
-      </w:r>
-    </w:p>
-    <w:p>
-      <w:pPr>
-        <w:pStyle w:val="Heading3"/>
-      </w:pPr>
-      <w:r>
-        <w:t>Script Steps</w:t>
-      </w:r>
-    </w:p>
-    <w:tbl>
-      <w:tblPr>
-        <w:tblW w:w="8708" w:type="dxa"/>
-        <w:tblBorders>
-          <w:top w:val="single" w:sz="6" w:space="0" w:color="000080"/>
-          <w:left w:val="single" w:sz="6" w:space="0" w:color="000080"/>
-          <w:bottom w:val="single" w:sz="6" w:space="0" w:color="000080"/>
-          <w:right w:val="single" w:sz="6" w:space="0" w:color="000080"/>
-          <w:insideH w:val="single" w:sz="6" w:space="0" w:color="000080"/>
-          <w:insideV w:val="single" w:sz="6" w:space="0" w:color="000080"/>
-        </w:tblBorders>
-        <w:tblLayout w:type="fixed"/>
-        <w:tblLook w:val="00A0" w:firstRow="1" w:lastRow="0" w:firstColumn="1" w:lastColumn="0" w:noHBand="0" w:noVBand="0"/>
-      </w:tblPr>
-      <w:tblGrid>
-        <w:gridCol w:w="738"/>
-        <w:gridCol w:w="3416"/>
-        <w:gridCol w:w="3795"/>
-        <w:gridCol w:w="759"/>
-      </w:tblGrid>
-      <w:tr>
-        <w:trPr>
-          <w:tblHeader/>
-        </w:trPr>
-        <w:tc>
-          <w:tcPr>
-            <w:tcW w:w="738" w:type="dxa"/>
-            <w:shd w:val="solid" w:color="000080" w:fill="FFFFFF"/>
-          </w:tcPr>
-          <w:p>
-            <w:pPr>
-              <w:jc w:val="center"/>
-              <w:rPr>
-                <w:b/>
-                <w:bCs/>
-                <w:color w:val="FFFFFF"/>
-              </w:rPr>
-            </w:pPr>
-            <w:r>
-              <w:rPr>
-                <w:b/>
-                <w:bCs/>
-                <w:color w:val="FFFFFF"/>
-              </w:rPr>
-              <w:t>Step #</w:t>
-            </w:r>
-          </w:p>
-        </w:tc>
-        <w:tc>
-          <w:tcPr>
-            <w:tcW w:w="3416" w:type="dxa"/>
-            <w:shd w:val="solid" w:color="000080" w:fill="FFFFFF"/>
-          </w:tcPr>
-          <w:p>
-            <w:pPr>
-              <w:jc w:val="center"/>
-              <w:rPr>
-                <w:b/>
-                <w:bCs/>
-                <w:color w:val="FFFFFF"/>
-              </w:rPr>
-            </w:pPr>
-            <w:r>
-              <w:rPr>
-                <w:b/>
-                <w:bCs/>
-                <w:color w:val="FFFFFF"/>
-              </w:rPr>
-              <w:t>Test Action</w:t>
-            </w:r>
-          </w:p>
-        </w:tc>
-        <w:tc>
-          <w:tcPr>
-            <w:tcW w:w="3795" w:type="dxa"/>
-            <w:shd w:val="solid" w:color="000080" w:fill="FFFFFF"/>
-          </w:tcPr>
-          <w:p>
-            <w:pPr>
-              <w:jc w:val="center"/>
-              <w:rPr>
-                <w:b/>
-                <w:bCs/>
-                <w:color w:val="FFFFFF"/>
-              </w:rPr>
-            </w:pPr>
-            <w:r>
-              <w:rPr>
-                <w:b/>
-                <w:bCs/>
-                <w:color w:val="FFFFFF"/>
-              </w:rPr>
-              <w:t>Expected Results</w:t>
-            </w:r>
-          </w:p>
-        </w:tc>
-        <w:tc>
-          <w:tcPr>
-            <w:tcW w:w="759" w:type="dxa"/>
-            <w:shd w:val="solid" w:color="000080" w:fill="FFFFFF"/>
-          </w:tcPr>
-          <w:p>
-            <w:pPr>
-              <w:jc w:val="center"/>
-              <w:rPr>
-                <w:b/>
-                <w:bCs/>
-                <w:color w:val="FFFFFF"/>
-              </w:rPr>
-            </w:pPr>
-            <w:r>
-              <w:rPr>
-                <w:b/>
-                <w:bCs/>
-                <w:color w:val="FFFFFF"/>
-              </w:rPr>
-              <w:t>Pass/ Fail</w:t>
-            </w:r>
-          </w:p>
-        </w:tc>
-      </w:tr>
-      <w:tr>
-        <w:tc>
-          <w:tcPr>
-            <w:tcW w:w="738" w:type="dxa"/>
-          </w:tcPr>
-          <w:p>
-            <w:r>
-              <w:t>1</w:t>
-            </w:r>
-          </w:p>
-        </w:tc>
-        <w:tc>
-          <w:tcPr>
-            <w:tcW w:w="3416" w:type="dxa"/>
-          </w:tcPr>
-          <w:p>
-            <w:r>
-              <w:t>Click “</w:t>
-            </w:r>
-            <w:r>
-              <w:t>View Projects</w:t>
-            </w:r>
-            <w:r>
-              <w:t>” Button</w:t>
-            </w:r>
-            <w:r>
-              <w:t xml:space="preserve"> on the navigation bar</w:t>
-            </w:r>
-          </w:p>
-        </w:tc>
-        <w:tc>
-          <w:tcPr>
-            <w:tcW w:w="3795" w:type="dxa"/>
-          </w:tcPr>
-          <w:p>
-            <w:r>
-              <w:t>Open</w:t>
-            </w:r>
-            <w:r>
-              <w:t>s</w:t>
-            </w:r>
-            <w:r>
-              <w:t xml:space="preserve"> </w:t>
-            </w:r>
-            <w:r>
-              <w:t xml:space="preserve">View </w:t>
-            </w:r>
-            <w:r>
-              <w:t>Projects Page</w:t>
-            </w:r>
-            <w:r>
-              <w:t>, loads containing the Next Month project</w:t>
-            </w:r>
-          </w:p>
-        </w:tc>
-        <w:tc>
-          <w:tcPr>
-            <w:tcW w:w="759" w:type="dxa"/>
-          </w:tcPr>
-          <w:p>
-            <w:r>
-              <w:t>PASS</w:t>
-            </w:r>
-          </w:p>
-        </w:tc>
-      </w:tr>
-      <w:tr>
-        <w:tc>
-          <w:tcPr>
-            <w:tcW w:w="738" w:type="dxa"/>
-          </w:tcPr>
-          <w:p>
-            <w:r>
-              <w:t>2</w:t>
-            </w:r>
-          </w:p>
-        </w:tc>
-        <w:tc>
-          <w:tcPr>
-            <w:tcW w:w="3416" w:type="dxa"/>
-          </w:tcPr>
-          <w:p>
-            <w:r>
-              <w:t xml:space="preserve">Updates Start and end date dialogue to encompass 1/Nov/2021 </w:t>
-            </w:r>
-            <w:r>
-              <w:t>to 30/Nov/2021, then click the View Requirements</w:t>
-            </w:r>
-            <w:r>
-              <w:t xml:space="preserve"> button</w:t>
-            </w:r>
-          </w:p>
-        </w:tc>
-        <w:tc>
-          <w:tcPr>
-            <w:tcW w:w="3795" w:type="dxa"/>
-          </w:tcPr>
-          <w:p>
-            <w:r>
-              <w:t>The results should update to include the “Test Project Extended Timeframe” project</w:t>
-            </w:r>
-          </w:p>
-        </w:tc>
-        <w:tc>
-          <w:tcPr>
-            <w:tcW w:w="759" w:type="dxa"/>
-          </w:tcPr>
-          <w:p>
-            <w:r>
-              <w:t>PASS</w:t>
-            </w:r>
-          </w:p>
-        </w:tc>
-      </w:tr>
-      <w:tr>
-        <w:tc>
-          <w:tcPr>
-            <w:tcW w:w="738" w:type="dxa"/>
-          </w:tcPr>
-          <w:p>
-            <w:r>
-              <w:t>3</w:t>
-            </w:r>
-          </w:p>
-        </w:tc>
-        <w:tc>
-          <w:tcPr>
-            <w:tcW w:w="3416" w:type="dxa"/>
-          </w:tcPr>
-          <w:p>
-            <w:r>
-              <w:t>Take screenshot and add results below test execution area</w:t>
-            </w:r>
-          </w:p>
-        </w:tc>
-        <w:tc>
-          <w:tcPr>
-            <w:tcW w:w="3795" w:type="dxa"/>
-          </w:tcPr>
-          <w:p>
-            <w:r>
-              <w:t>Screenshot exists</w:t>
-            </w:r>
-          </w:p>
-        </w:tc>
-        <w:tc>
-          <w:tcPr>
-            <w:tcW w:w="759" w:type="dxa"/>
-          </w:tcPr>
-          <w:p/>
-        </w:tc>
-      </w:tr>
-    </w:tbl>
-    <w:p>
-      <w:pPr>
-        <w:pStyle w:val="Heading3"/>
-      </w:pPr>
-      <w:r>
-        <w:t>Test Execution</w:t>
-      </w:r>
-    </w:p>
-    <w:tbl>
-      <w:tblPr>
-        <w:tblStyle w:val="TableGrid8"/>
-        <w:tblW w:w="0" w:type="auto"/>
-        <w:tblLook w:val="0020" w:firstRow="1" w:lastRow="0" w:firstColumn="0" w:lastColumn="0" w:noHBand="0" w:noVBand="0"/>
-      </w:tblPr>
-      <w:tblGrid>
-        <w:gridCol w:w="1796"/>
-        <w:gridCol w:w="1508"/>
-        <w:gridCol w:w="1300"/>
-        <w:gridCol w:w="1641"/>
-        <w:gridCol w:w="2379"/>
-      </w:tblGrid>
-      <w:tr>
-        <w:trPr>
-          <w:cnfStyle w:val="100000000000" w:firstRow="1" w:lastRow="0" w:firstColumn="0" w:lastColumn="0" w:oddVBand="0" w:evenVBand="0" w:oddHBand="0" w:evenHBand="0" w:firstRowFirstColumn="0" w:firstRowLastColumn="0" w:lastRowFirstColumn="0" w:lastRowLastColumn="0"/>
-        </w:trPr>
-        <w:tc>
-          <w:tcPr>
-            <w:tcW w:w="1796" w:type="dxa"/>
-          </w:tcPr>
-          <w:p>
-            <w:r>
-              <w:t>Date/Time</w:t>
-            </w:r>
-          </w:p>
-        </w:tc>
-        <w:tc>
-          <w:tcPr>
-            <w:tcW w:w="1508" w:type="dxa"/>
-          </w:tcPr>
-          <w:p>
-            <w:r>
-              <w:t>Tester</w:t>
-            </w:r>
-          </w:p>
-        </w:tc>
-        <w:tc>
-          <w:tcPr>
-            <w:tcW w:w="1300" w:type="dxa"/>
-          </w:tcPr>
-          <w:p>
-            <w:r>
-              <w:t>Test ID</w:t>
-            </w:r>
-          </w:p>
-        </w:tc>
-        <w:tc>
-          <w:tcPr>
-            <w:tcW w:w="1641" w:type="dxa"/>
-          </w:tcPr>
-          <w:p>
-            <w:r>
-              <w:t>Test Phase</w:t>
-            </w:r>
-          </w:p>
-        </w:tc>
-        <w:tc>
-          <w:tcPr>
-            <w:tcW w:w="2379" w:type="dxa"/>
-          </w:tcPr>
-          <w:p>
-            <w:r>
-              <w:t>Status</w:t>
-            </w:r>
-          </w:p>
-        </w:tc>
-      </w:tr>
-      <w:tr>
-        <w:tc>
-          <w:tcPr>
-            <w:tcW w:w="1796" w:type="dxa"/>
-          </w:tcPr>
-          <w:p>
-            <w:r>
-              <w:t>08/09/2019</w:t>
-            </w:r>
-          </w:p>
-        </w:tc>
-        <w:tc>
-          <w:tcPr>
-            <w:tcW w:w="1508" w:type="dxa"/>
-          </w:tcPr>
-          <w:p>
-            <w:r>
-              <w:t>Brodie Osborn</w:t>
-            </w:r>
-          </w:p>
-        </w:tc>
-        <w:tc>
-          <w:tcPr>
-            <w:tcW w:w="1300" w:type="dxa"/>
-          </w:tcPr>
-          <w:p>
-            <w:r>
-              <w:t>#1</w:t>
-            </w:r>
-          </w:p>
-        </w:tc>
-        <w:tc>
-          <w:tcPr>
-            <w:tcW w:w="1641" w:type="dxa"/>
-          </w:tcPr>
-          <w:p>
-            <w:r>
-              <w:t>IOCM</w:t>
-            </w:r>
-          </w:p>
-        </w:tc>
-        <w:tc>
-          <w:tcPr>
-            <w:tcW w:w="2379" w:type="dxa"/>
-          </w:tcPr>
-          <w:p>
-            <w:r>
-              <w:t>Test Completed</w:t>
-            </w:r>
-          </w:p>
-        </w:tc>
-      </w:tr>
-    </w:tbl>
-    <w:p/>
-    <w:p>
-      <w:r>
-        <w:br w:type="page"/>
-      </w:r>
-    </w:p>
-    <w:p>
-      <w:r>
-        <w:lastRenderedPageBreak/>
-        <w:t>Add screenshot here:</w:t>
-      </w:r>
-    </w:p>
-    <w:p>
-      <w:r>
-        <w:rPr>
-          <w:noProof/>
-        </w:rPr>
-        <w:drawing>
-          <wp:inline distT="0" distB="0" distL="0" distR="0">
-            <wp:extent cx="5486400" cy="2971800"/>
-            <wp:effectExtent l="0" t="0" r="0" b="0"/>
-            <wp:docPr id="2" name="Picture 2"/>
-            <wp:cNvGraphicFramePr>
-              <a:graphicFrameLocks xmlns:a="http://schemas.openxmlformats.org/drawingml/2006/main" noChangeAspect="1"/>
-            </wp:cNvGraphicFramePr>
-            <a:graphic xmlns:a="http://schemas.openxmlformats.org/drawingml/2006/main">
-              <a:graphicData uri="http://schemas.openxmlformats.org/drawingml/2006/picture">
-                <pic:pic xmlns:pic="http://schemas.openxmlformats.org/drawingml/2006/picture">
-                  <pic:nvPicPr>
-                    <pic:cNvPr id="2" name="uat14.PNG"/>
-                    <pic:cNvPicPr/>
-                  </pic:nvPicPr>
-                  <pic:blipFill>
-                    <a:blip r:embed="rId8" cstate="print">
-                      <a:extLst>
-                        <a:ext uri="{28A0092B-C50C-407E-A947-70E740481C1C}">
-                          <a14:useLocalDpi xmlns:a14="http://schemas.microsoft.com/office/drawing/2010/main" val="0"/>
-                        </a:ext>
-                      </a:extLst>
-                    </a:blip>
-                    <a:stretch>
-                      <a:fillRect/>
-                    </a:stretch>
-                  </pic:blipFill>
-                  <pic:spPr>
-                    <a:xfrm>
-                      <a:off x="0" y="0"/>
-                      <a:ext cx="5486400" cy="2971800"/>
-                    </a:xfrm>
-                    <a:prstGeom prst="rect">
-                      <a:avLst/>
-                    </a:prstGeom>
-                  </pic:spPr>
-                </pic:pic>
-              </a:graphicData>
-            </a:graphic>
-          </wp:inline>
-        </w:drawing>
-      </w:r>
-    </w:p>
-    <w:p>
-      <w:pPr>
-        <w:spacing w:before="0"/>
-      </w:pPr>
-      <w:r>
-        <w:br w:type="page"/>
-      </w:r>
-    </w:p>
-    <w:p>
-      <w:pPr>
-        <w:pStyle w:val="Heading2"/>
-      </w:pPr>
-      <w:r>
-        <w:lastRenderedPageBreak/>
-        <w:t>Script 1.3: No Resource available during the timeframe specified</w:t>
-      </w:r>
-    </w:p>
-    <w:p>
-      <w:pPr>
-        <w:pStyle w:val="Heading3"/>
-      </w:pPr>
-      <w:r>
-        <w:t>Script Description</w:t>
-      </w:r>
-    </w:p>
-    <w:p>
-      <w:pPr>
-        <w:pStyle w:val="ListBullet"/>
-      </w:pPr>
-      <w:r>
-        <w:t xml:space="preserve">A Project Manager is </w:t>
-      </w:r>
-      <w:r>
-        <w:t xml:space="preserve">able to locate a resource for the skill requirement </w:t>
-      </w:r>
-      <w:r>
-        <w:t>as required</w:t>
-      </w:r>
-    </w:p>
-    <w:p>
-      <w:pPr>
-        <w:pStyle w:val="Heading3"/>
-      </w:pPr>
-      <w:r>
-        <w:t>Testing Requirements</w:t>
-      </w:r>
-    </w:p>
-    <w:p>
-      <w:r>
-        <w:t>This test script covers the following specific testing requirements:</w:t>
-      </w:r>
-    </w:p>
-    <w:p>
-      <w:pPr>
-        <w:pStyle w:val="ListBullet"/>
-      </w:pPr>
-      <w:r>
-        <w:t>Ensure that resources can be located to meet a skill requirement</w:t>
-      </w:r>
-      <w:r>
-        <w:t xml:space="preserve"> from the view organizational requirements page</w:t>
-      </w:r>
-    </w:p>
-    <w:p>
-      <w:pPr>
-        <w:pStyle w:val="Heading3"/>
-      </w:pPr>
-      <w:r>
-        <w:t>Setup</w:t>
-      </w:r>
-    </w:p>
-    <w:p>
-      <w:pPr>
-        <w:pStyle w:val="ListBullet"/>
-      </w:pPr>
-      <w:r>
-        <w:t>“test project Extended Timeframe” must be created with a resource requirement in Java between 01/Nov/2021 and 30/Nov/2021 for 20 hours</w:t>
-      </w:r>
-    </w:p>
-    <w:p>
-      <w:pPr>
-        <w:pStyle w:val="ListBullet"/>
-      </w:pPr>
-      <w:r>
-        <w:t>“Test Resource Java” should be created with Java and at least 20 hours available and have no allocation for November 2021</w:t>
-      </w:r>
-    </w:p>
-    <w:p>
-      <w:pPr>
-        <w:pStyle w:val="Heading3"/>
-      </w:pPr>
-      <w:r>
-        <w:t>Teardown</w:t>
-      </w:r>
-    </w:p>
-    <w:p>
-      <w:pPr>
-        <w:numPr>
-          <w:ilvl w:val="0"/>
-          <w:numId w:val="31"/>
-        </w:numPr>
-      </w:pPr>
-      <w:r>
-        <w:t>N/A</w:t>
-      </w:r>
-    </w:p>
-    <w:p>
-      <w:pPr>
-        <w:pStyle w:val="Heading3"/>
-      </w:pPr>
-      <w:r>
-        <w:t>Script Steps</w:t>
-      </w:r>
-    </w:p>
-    <w:tbl>
-      <w:tblPr>
-        <w:tblW w:w="8708" w:type="dxa"/>
-        <w:tblBorders>
-          <w:top w:val="single" w:sz="6" w:space="0" w:color="000080"/>
-          <w:left w:val="single" w:sz="6" w:space="0" w:color="000080"/>
-          <w:bottom w:val="single" w:sz="6" w:space="0" w:color="000080"/>
-          <w:right w:val="single" w:sz="6" w:space="0" w:color="000080"/>
-          <w:insideH w:val="single" w:sz="6" w:space="0" w:color="000080"/>
-          <w:insideV w:val="single" w:sz="6" w:space="0" w:color="000080"/>
-        </w:tblBorders>
-        <w:tblLayout w:type="fixed"/>
-        <w:tblLook w:val="00A0" w:firstRow="1" w:lastRow="0" w:firstColumn="1" w:lastColumn="0" w:noHBand="0" w:noVBand="0"/>
-      </w:tblPr>
-      <w:tblGrid>
-        <w:gridCol w:w="738"/>
-        <w:gridCol w:w="3416"/>
-        <w:gridCol w:w="3795"/>
-        <w:gridCol w:w="759"/>
-      </w:tblGrid>
-      <w:tr>
-        <w:trPr>
-          <w:tblHeader/>
-        </w:trPr>
-        <w:tc>
-          <w:tcPr>
-            <w:tcW w:w="738" w:type="dxa"/>
-            <w:shd w:val="solid" w:color="000080" w:fill="FFFFFF"/>
-          </w:tcPr>
-          <w:p>
-            <w:pPr>
-              <w:jc w:val="center"/>
-              <w:rPr>
-                <w:b/>
-                <w:bCs/>
-                <w:color w:val="FFFFFF"/>
-              </w:rPr>
-            </w:pPr>
-            <w:r>
-              <w:rPr>
-                <w:b/>
-                <w:bCs/>
-                <w:color w:val="FFFFFF"/>
-              </w:rPr>
-              <w:t>Step #</w:t>
-            </w:r>
-          </w:p>
-        </w:tc>
-        <w:tc>
-          <w:tcPr>
-            <w:tcW w:w="3416" w:type="dxa"/>
-            <w:shd w:val="solid" w:color="000080" w:fill="FFFFFF"/>
-          </w:tcPr>
-          <w:p>
-            <w:pPr>
-              <w:jc w:val="center"/>
-              <w:rPr>
-                <w:b/>
-                <w:bCs/>
-                <w:color w:val="FFFFFF"/>
-              </w:rPr>
-            </w:pPr>
-            <w:r>
-              <w:rPr>
-                <w:b/>
-                <w:bCs/>
-                <w:color w:val="FFFFFF"/>
-              </w:rPr>
-              <w:t>Test Action</w:t>
-            </w:r>
-          </w:p>
-        </w:tc>
-        <w:tc>
-          <w:tcPr>
-            <w:tcW w:w="3795" w:type="dxa"/>
-            <w:shd w:val="solid" w:color="000080" w:fill="FFFFFF"/>
-          </w:tcPr>
-          <w:p>
-            <w:pPr>
-              <w:jc w:val="center"/>
-              <w:rPr>
-                <w:b/>
-                <w:bCs/>
-                <w:color w:val="FFFFFF"/>
-              </w:rPr>
-            </w:pPr>
-            <w:r>
-              <w:rPr>
-                <w:b/>
-                <w:bCs/>
-                <w:color w:val="FFFFFF"/>
-              </w:rPr>
-              <w:t>Expected Results</w:t>
-            </w:r>
-          </w:p>
-        </w:tc>
-        <w:tc>
-          <w:tcPr>
-            <w:tcW w:w="759" w:type="dxa"/>
-            <w:shd w:val="solid" w:color="000080" w:fill="FFFFFF"/>
-          </w:tcPr>
-          <w:p>
-            <w:pPr>
-              <w:jc w:val="center"/>
-              <w:rPr>
-                <w:b/>
-                <w:bCs/>
-                <w:color w:val="FFFFFF"/>
-              </w:rPr>
-            </w:pPr>
-            <w:r>
-              <w:rPr>
-                <w:b/>
-                <w:bCs/>
-                <w:color w:val="FFFFFF"/>
-              </w:rPr>
-              <w:t>Pass/ Fail</w:t>
-            </w:r>
-          </w:p>
-        </w:tc>
-      </w:tr>
-      <w:tr>
-        <w:tc>
-          <w:tcPr>
-            <w:tcW w:w="738" w:type="dxa"/>
-          </w:tcPr>
-          <w:p>
-            <w:r>
-              <w:t>1</w:t>
-            </w:r>
-          </w:p>
-        </w:tc>
-        <w:tc>
-          <w:tcPr>
-            <w:tcW w:w="3416" w:type="dxa"/>
-          </w:tcPr>
-          <w:p>
-            <w:r>
-              <w:t>Click “</w:t>
-            </w:r>
-            <w:r>
-              <w:t>View Projects</w:t>
-            </w:r>
-            <w:r>
-              <w:t>” Button</w:t>
-            </w:r>
-            <w:r>
-              <w:t xml:space="preserve"> on the navigation bar</w:t>
-            </w:r>
-          </w:p>
-        </w:tc>
-        <w:tc>
-          <w:tcPr>
-            <w:tcW w:w="3795" w:type="dxa"/>
-          </w:tcPr>
-          <w:p>
-            <w:r>
-              <w:t>Open</w:t>
-            </w:r>
-            <w:r>
-              <w:t>s</w:t>
-            </w:r>
-            <w:r>
-              <w:t xml:space="preserve"> </w:t>
-            </w:r>
-            <w:r>
-              <w:t xml:space="preserve">View </w:t>
-            </w:r>
-            <w:r>
-              <w:t>Projects Page</w:t>
-            </w:r>
-            <w:r>
-              <w:t>, loads containing the Next Month project</w:t>
-            </w:r>
-          </w:p>
-        </w:tc>
-        <w:tc>
-          <w:tcPr>
-            <w:tcW w:w="759" w:type="dxa"/>
-          </w:tcPr>
-          <w:p>
-            <w:r>
-              <w:t>PASS</w:t>
-            </w:r>
-          </w:p>
-        </w:tc>
-      </w:tr>
-      <w:tr>
-        <w:tc>
-          <w:tcPr>
-            <w:tcW w:w="738" w:type="dxa"/>
-          </w:tcPr>
-          <w:p>
-            <w:r>
-              <w:t>2</w:t>
-            </w:r>
-          </w:p>
-        </w:tc>
-        <w:tc>
-          <w:tcPr>
-            <w:tcW w:w="3416" w:type="dxa"/>
-          </w:tcPr>
-          <w:p>
-            <w:r>
-              <w:t>Updates Start and end date dialogue to encompass 1/Nov/2021 to 30/Nov/2021, then click the search button</w:t>
-            </w:r>
-          </w:p>
-        </w:tc>
-        <w:tc>
-          <w:tcPr>
-            <w:tcW w:w="3795" w:type="dxa"/>
-          </w:tcPr>
-          <w:p>
-            <w:r>
-              <w:t>The results should update to include the “Test Project Extended Timeframe” project</w:t>
-            </w:r>
-          </w:p>
-        </w:tc>
-        <w:tc>
-          <w:tcPr>
-            <w:tcW w:w="759" w:type="dxa"/>
-          </w:tcPr>
-          <w:p>
-            <w:r>
-              <w:t>PASS</w:t>
-            </w:r>
-          </w:p>
-        </w:tc>
-      </w:tr>
-      <w:tr>
-        <w:tc>
-          <w:tcPr>
-            <w:tcW w:w="738" w:type="dxa"/>
-          </w:tcPr>
-          <w:p>
-            <w:r>
-              <w:t>3</w:t>
-            </w:r>
-          </w:p>
-        </w:tc>
-        <w:tc>
-          <w:tcPr>
-            <w:tcW w:w="3416" w:type="dxa"/>
-          </w:tcPr>
-          <w:p>
-            <w:r>
-              <w:t xml:space="preserve">Click the </w:t>
-            </w:r>
-            <w:r>
-              <w:t>Allocate</w:t>
-            </w:r>
-            <w:r>
-              <w:t xml:space="preserve"> Icon on the skill requirement</w:t>
-            </w:r>
-          </w:p>
-        </w:tc>
-        <w:tc>
-          <w:tcPr>
-            <w:tcW w:w="3795" w:type="dxa"/>
-          </w:tcPr>
-          <w:p>
-            <w:r>
-              <w:t>Open the Resource Search window</w:t>
-            </w:r>
-          </w:p>
-          <w:p>
-            <w:r>
-              <w:t>Test Resource Java Should be selectable</w:t>
-            </w:r>
-          </w:p>
-        </w:tc>
-        <w:tc>
-          <w:tcPr>
-            <w:tcW w:w="759" w:type="dxa"/>
-          </w:tcPr>
-          <w:p>
-            <w:r>
-              <w:t>PASS</w:t>
-            </w:r>
-          </w:p>
-        </w:tc>
-      </w:tr>
-      <w:tr>
-        <w:tc>
-          <w:tcPr>
-            <w:tcW w:w="738" w:type="dxa"/>
-          </w:tcPr>
-          <w:p>
-            <w:r>
-              <w:t>4</w:t>
-            </w:r>
-          </w:p>
-        </w:tc>
-        <w:tc>
-          <w:tcPr>
-            <w:tcW w:w="3416" w:type="dxa"/>
-          </w:tcPr>
-          <w:p>
-            <w:pPr>
-              <w:pStyle w:val="Footer"/>
-              <w:tabs>
-                <w:tab w:val="clear" w:pos="4320"/>
-                <w:tab w:val="clear" w:pos="8640"/>
-              </w:tabs>
-            </w:pPr>
-            <w:r>
-              <w:t>Check the test Resource Java resource then select “ok”</w:t>
-            </w:r>
-          </w:p>
-        </w:tc>
-        <w:tc>
-          <w:tcPr>
-            <w:tcW w:w="3795" w:type="dxa"/>
-          </w:tcPr>
-          <w:p>
-            <w:r>
-              <w:t>Test Resource Java is saved to skill requirement</w:t>
-            </w:r>
-          </w:p>
-        </w:tc>
-        <w:tc>
-          <w:tcPr>
-            <w:tcW w:w="759" w:type="dxa"/>
-          </w:tcPr>
-          <w:p>
-            <w:r>
-              <w:t>FAIL</w:t>
-            </w:r>
-          </w:p>
-        </w:tc>
-      </w:tr>
-      <w:tr>
-        <w:tc>
-          <w:tcPr>
-            <w:tcW w:w="738" w:type="dxa"/>
-          </w:tcPr>
-          <w:p>
-            <w:r>
-              <w:t>5</w:t>
-            </w:r>
-          </w:p>
-        </w:tc>
-        <w:tc>
-          <w:tcPr>
-            <w:tcW w:w="3416" w:type="dxa"/>
-          </w:tcPr>
-          <w:p>
-            <w:pPr>
-              <w:pStyle w:val="Footer"/>
-              <w:tabs>
-                <w:tab w:val="clear" w:pos="4320"/>
-                <w:tab w:val="clear" w:pos="8640"/>
-              </w:tabs>
-            </w:pPr>
-            <w:r>
-              <w:t>Take screenshot and add results below test execution area</w:t>
-            </w:r>
-          </w:p>
-        </w:tc>
-        <w:tc>
-          <w:tcPr>
-            <w:tcW w:w="3795" w:type="dxa"/>
-          </w:tcPr>
-          <w:p>
-            <w:r>
-              <w:t>Screenshot exists</w:t>
-            </w:r>
-          </w:p>
-        </w:tc>
-        <w:tc>
-          <w:tcPr>
-            <w:tcW w:w="759" w:type="dxa"/>
-          </w:tcPr>
-          <w:p/>
-        </w:tc>
-      </w:tr>
-    </w:tbl>
-    <w:p>
-      <w:r>
-        <w:t>NOTE: When allocating the resource to the requirement in step 4, the allocation was instead immediately deleted as in the screenshot below. Did not occur in other tests which required the same actions (allocation of resources)</w:t>
-      </w:r>
-      <w:bookmarkStart w:id="8" w:name="_GoBack"/>
-      <w:bookmarkEnd w:id="8"/>
-      <w:r>
-        <w:t>.</w:t>
-      </w:r>
-    </w:p>
-    <w:p>
-      <w:pPr>
-        <w:pStyle w:val="Heading3"/>
-      </w:pPr>
-      <w:r>
-        <w:t>Test Execution</w:t>
-      </w:r>
-    </w:p>
-    <w:tbl>
-      <w:tblPr>
-        <w:tblStyle w:val="TableGrid8"/>
-        <w:tblW w:w="0" w:type="auto"/>
-        <w:tblLook w:val="0020" w:firstRow="1" w:lastRow="0" w:firstColumn="0" w:lastColumn="0" w:noHBand="0" w:noVBand="0"/>
-      </w:tblPr>
-      <w:tblGrid>
-        <w:gridCol w:w="1796"/>
-        <w:gridCol w:w="1508"/>
-        <w:gridCol w:w="1300"/>
-        <w:gridCol w:w="1641"/>
-        <w:gridCol w:w="2379"/>
-      </w:tblGrid>
-      <w:tr>
-        <w:trPr>
-          <w:cnfStyle w:val="100000000000" w:firstRow="1" w:lastRow="0" w:firstColumn="0" w:lastColumn="0" w:oddVBand="0" w:evenVBand="0" w:oddHBand="0" w:evenHBand="0" w:firstRowFirstColumn="0" w:firstRowLastColumn="0" w:lastRowFirstColumn="0" w:lastRowLastColumn="0"/>
-        </w:trPr>
-        <w:tc>
-          <w:tcPr>
-            <w:tcW w:w="1796" w:type="dxa"/>
-          </w:tcPr>
-          <w:p>
-            <w:r>
-              <w:t>Date/Time</w:t>
-            </w:r>
-          </w:p>
-        </w:tc>
-        <w:tc>
-          <w:tcPr>
-            <w:tcW w:w="1508" w:type="dxa"/>
-          </w:tcPr>
-          <w:p>
-            <w:r>
-              <w:t>Tester</w:t>
-            </w:r>
-          </w:p>
-        </w:tc>
-        <w:tc>
-          <w:tcPr>
-            <w:tcW w:w="1300" w:type="dxa"/>
-          </w:tcPr>
-          <w:p>
-            <w:r>
-              <w:t>Test ID</w:t>
-            </w:r>
-          </w:p>
-        </w:tc>
-        <w:tc>
-          <w:tcPr>
-            <w:tcW w:w="1641" w:type="dxa"/>
-          </w:tcPr>
-          <w:p>
-            <w:r>
-              <w:t>Test Phase</w:t>
-            </w:r>
-          </w:p>
-        </w:tc>
-        <w:tc>
-          <w:tcPr>
-            <w:tcW w:w="2379" w:type="dxa"/>
-          </w:tcPr>
-          <w:p>
-            <w:r>
-              <w:t>Status</w:t>
-            </w:r>
-          </w:p>
-        </w:tc>
-      </w:tr>
-      <w:tr>
-        <w:tc>
-          <w:tcPr>
-            <w:tcW w:w="1796" w:type="dxa"/>
-          </w:tcPr>
-          <w:p>
-            <w:r>
-              <w:t>08/09/2019</w:t>
-            </w:r>
-          </w:p>
-        </w:tc>
-        <w:tc>
-          <w:tcPr>
-            <w:tcW w:w="1508" w:type="dxa"/>
-          </w:tcPr>
-          <w:p>
-            <w:r>
-              <w:t>Brodie Osborn</w:t>
-            </w:r>
-          </w:p>
-        </w:tc>
-        <w:tc>
-          <w:tcPr>
-            <w:tcW w:w="1300" w:type="dxa"/>
-          </w:tcPr>
-          <w:p>
-            <w:r>
-              <w:t>#1</w:t>
-            </w:r>
-          </w:p>
-        </w:tc>
-        <w:tc>
-          <w:tcPr>
-            <w:tcW w:w="1641" w:type="dxa"/>
-          </w:tcPr>
-          <w:p>
-            <w:r>
-              <w:t>IOCM</w:t>
-            </w:r>
-          </w:p>
-        </w:tc>
-        <w:tc>
-          <w:tcPr>
-            <w:tcW w:w="2379" w:type="dxa"/>
-          </w:tcPr>
-          <w:p>
-            <w:r>
-              <w:t>Test Completed</w:t>
-            </w:r>
-          </w:p>
-        </w:tc>
-      </w:tr>
-    </w:tbl>
-    <w:p/>
-    <w:p>
-      <w:pPr>
-        <w:spacing w:before="0"/>
-      </w:pPr>
-      <w:r>
-        <w:t>Add screenshot here:</w:t>
-      </w:r>
-    </w:p>
-    <w:p>
-      <w:r>
-        <w:rPr>
-          <w:noProof/>
-        </w:rPr>
-        <w:drawing>
-          <wp:inline distT="0" distB="0" distL="0" distR="0">
-            <wp:extent cx="5486400" cy="2971800"/>
-            <wp:effectExtent l="0" t="0" r="0" b="0"/>
-            <wp:docPr id="3" name="Picture 3"/>
-            <wp:cNvGraphicFramePr>
-              <a:graphicFrameLocks xmlns:a="http://schemas.openxmlformats.org/drawingml/2006/main" noChangeAspect="1"/>
-            </wp:cNvGraphicFramePr>
-            <a:graphic xmlns:a="http://schemas.openxmlformats.org/drawingml/2006/main">
-              <a:graphicData uri="http://schemas.openxmlformats.org/drawingml/2006/picture">
-                <pic:pic xmlns:pic="http://schemas.openxmlformats.org/drawingml/2006/picture">
-                  <pic:nvPicPr>
-                    <pic:cNvPr id="3" name="uat15.PNG"/>
-                    <pic:cNvPicPr/>
-                  </pic:nvPicPr>
-                  <pic:blipFill>
-                    <a:blip r:embed="rId9" cstate="print">
-                      <a:extLst>
-                        <a:ext uri="{28A0092B-C50C-407E-A947-70E740481C1C}">
-                          <a14:useLocalDpi xmlns:a14="http://schemas.microsoft.com/office/drawing/2010/main" val="0"/>
-                        </a:ext>
-                      </a:extLst>
-                    </a:blip>
-                    <a:stretch>
-                      <a:fillRect/>
-                    </a:stretch>
-                  </pic:blipFill>
-                  <pic:spPr>
-                    <a:xfrm>
-                      <a:off x="0" y="0"/>
-                      <a:ext cx="5486400" cy="2971800"/>
-                    </a:xfrm>
-                    <a:prstGeom prst="rect">
-                      <a:avLst/>
-                    </a:prstGeom>
-                  </pic:spPr>
-                </pic:pic>
-              </a:graphicData>
-            </a:graphic>
-          </wp:inline>
-        </w:drawing>
-      </w:r>
     </w:p>
     <w:sectPr>
-      <w:headerReference w:type="even" r:id="rId10"/>
-      <w:headerReference w:type="default" r:id="rId11"/>
-      <w:footerReference w:type="even" r:id="rId12"/>
-      <w:footerReference w:type="default" r:id="rId13"/>
+      <w:headerReference w:type="even" r:id="rId8"/>
+      <w:headerReference w:type="default" r:id="rId9"/>
+      <w:footerReference w:type="even" r:id="rId10"/>
+      <w:footerReference w:type="default" r:id="rId11"/>
       <w:pgSz w:w="12240" w:h="15840" w:code="1"/>
       <w:pgMar w:top="1800" w:right="1800" w:bottom="1440" w:left="1800" w:header="720" w:footer="720" w:gutter="0"/>
       <w:cols w:space="720"/>
@@ -2156,7 +907,7 @@
         <w:noProof/>
         <w:sz w:val="16"/>
       </w:rPr>
-      <w:t>9/9/2019</w:t>
+      <w:t>9/23/2019</w:t>
     </w:r>
     <w:r>
       <w:rPr>
@@ -2312,7 +1063,7 @@
         <w:noProof/>
         <w:sz w:val="16"/>
       </w:rPr>
-      <w:t>3</w:t>
+      <w:t>1</w:t>
     </w:r>
     <w:r>
       <w:rPr>
@@ -2355,7 +1106,7 @@
         <w:noProof/>
         <w:sz w:val="16"/>
       </w:rPr>
-      <w:t>4</w:t>
+      <w:t>2</w:t>
     </w:r>
     <w:r>
       <w:rPr>
@@ -2394,7 +1145,7 @@
         <w:noProof/>
         <w:sz w:val="16"/>
       </w:rPr>
-      <w:t>9/9/2019</w:t>
+      <w:t>9/23/2019</w:t>
     </w:r>
     <w:r>
       <w:rPr>
@@ -2532,6 +1283,14 @@
         <w:bCs/>
         <w:sz w:val="16"/>
       </w:rPr>
+      <w:t>8</w:t>
+    </w:r>
+    <w:r>
+      <w:rPr>
+        <w:b/>
+        <w:bCs/>
+        <w:sz w:val="16"/>
+      </w:rPr>
       <w:t xml:space="preserve"> </w:t>
     </w:r>
     <w:r>
@@ -2550,14 +1309,16 @@
       </w:rPr>
       <w:t xml:space="preserve">View </w:t>
     </w:r>
+    <w:proofErr w:type="spellStart"/>
     <w:r>
       <w:rPr>
         <w:b/>
         <w:bCs/>
         <w:sz w:val="16"/>
       </w:rPr>
-      <w:t>organizational</w:t>
+      <w:t>Organisational</w:t>
     </w:r>
+    <w:proofErr w:type="spellEnd"/>
     <w:r>
       <w:rPr>
         <w:b/>
@@ -5408,7 +4169,6 @@
     <w:lsdException w:name="Table Web 2" w:semiHidden="1" w:unhideWhenUsed="1"/>
     <w:lsdException w:name="Table Web 3" w:semiHidden="1" w:unhideWhenUsed="1"/>
     <w:lsdException w:name="Balloon Text" w:semiHidden="1" w:unhideWhenUsed="1"/>
-    <w:lsdException w:name="Table Grid" w:semiHidden="1" w:unhideWhenUsed="1"/>
     <w:lsdException w:name="Table Theme" w:semiHidden="1" w:unhideWhenUsed="1"/>
     <w:lsdException w:name="Placeholder Text" w:semiHidden="1" w:uiPriority="99"/>
     <w:lsdException w:name="No Spacing" w:uiPriority="1" w:qFormat="1"/>
@@ -6260,6 +5020,18 @@
       <w:szCs w:val="16"/>
     </w:rPr>
   </w:style>
+  <w:style w:type="character" w:styleId="UnresolvedMention">
+    <w:name w:val="Unresolved Mention"/>
+    <w:basedOn w:val="DefaultParagraphFont"/>
+    <w:uiPriority w:val="99"/>
+    <w:semiHidden/>
+    <w:unhideWhenUsed/>
+    <w:rsid w:val="00B426D3"/>
+    <w:rPr>
+      <w:color w:val="605E5C"/>
+      <w:shd w:val="clear" w:color="auto" w:fill="E1DFDD"/>
+    </w:rPr>
+  </w:style>
 </w:styles>
 </file>
 

</xml_diff>